<commit_message>
Don't name file in Chinese
</commit_message>
<xml_diff>
--- a/英语作业.docx
+++ b/英语作业.docx
@@ -6,9 +6,6 @@
       <w:pPr>
         <w:pStyle w:val="2"/>
         <w:jc w:val="center"/>
-        <w:rPr>
-          <w:rFonts w:hint="eastAsia"/>
-        </w:rPr>
       </w:pPr>
       <w:proofErr w:type="spellStart"/>
       <w:r>
@@ -39,13 +36,7 @@
         <w:t>Step 1: List feedback</w:t>
       </w:r>
     </w:p>
-    <w:p>
-      <w:pPr>
-        <w:rPr>
-          <w:rFonts w:hint="eastAsia"/>
-        </w:rPr>
-      </w:pPr>
-    </w:p>
+    <w:p/>
     <w:p>
       <w:pPr>
         <w:rPr>
@@ -110,12 +101,16 @@
       </w:r>
     </w:p>
     <w:p/>
+    <w:p/>
+    <w:p/>
     <w:p>
       <w:pPr>
         <w:rPr>
           <w:rFonts w:hint="eastAsia"/>
         </w:rPr>
       </w:pPr>
+      <w:bookmarkStart w:id="0" w:name="_GoBack"/>
+      <w:bookmarkEnd w:id="0"/>
     </w:p>
     <w:p>
       <w:pPr>
@@ -183,7 +178,7 @@
       <w:r>
         <w:t xml:space="preserve"> </w:t>
       </w:r>
-      <w:bookmarkStart w:id="0" w:name="_Hlk13433201"/>
+      <w:bookmarkStart w:id="1" w:name="_Hlk13433201"/>
       <w:r>
         <w:t>c</w:t>
       </w:r>
@@ -194,7 +189,7 @@
       <w:r>
         <w:t>cultures</w:t>
       </w:r>
-      <w:bookmarkEnd w:id="0"/>
+      <w:bookmarkEnd w:id="1"/>
       <w:r>
         <w:t xml:space="preserve"> </w:t>
       </w:r>
@@ -388,13 +383,7 @@
     <w:p/>
     <w:p/>
     <w:p/>
-    <w:p>
-      <w:pPr>
-        <w:rPr>
-          <w:rFonts w:hint="eastAsia"/>
-        </w:rPr>
-      </w:pPr>
-    </w:p>
+    <w:p/>
     <w:p>
       <w:pPr>
         <w:pStyle w:val="a4"/>
@@ -405,48 +394,42 @@
     </w:p>
     <w:p/>
     <w:p/>
-    <w:p>
-      <w:pPr>
+    <w:p/>
+    <w:p>
+      <w:r>
+        <w:t>Answer: Content</w:t>
+      </w:r>
+      <w:r>
+        <w:t>,</w:t>
+      </w:r>
+      <w:r>
+        <w:t xml:space="preserve"> Broadcast</w:t>
+      </w:r>
+      <w:r>
+        <w:t>,</w:t>
+      </w:r>
+      <w:r>
+        <w:t xml:space="preserve"> Host</w:t>
+      </w:r>
+      <w:r>
+        <w:t>,</w:t>
+      </w:r>
+      <w:r>
+        <w:t xml:space="preserve"> </w:t>
+      </w:r>
+      <w:r>
         <w:rPr>
           <w:rFonts w:hint="eastAsia"/>
         </w:rPr>
-      </w:pPr>
-    </w:p>
-    <w:p>
-      <w:r>
-        <w:t>Answer: Content</w:t>
+        <w:t>Au</w:t>
+      </w:r>
+      <w:r>
+        <w:t>dience involvement</w:t>
       </w:r>
       <w:r>
         <w:t>,</w:t>
       </w:r>
       <w:r>
-        <w:t xml:space="preserve"> Broadcast</w:t>
-      </w:r>
-      <w:r>
-        <w:t>,</w:t>
-      </w:r>
-      <w:r>
-        <w:t xml:space="preserve"> Host</w:t>
-      </w:r>
-      <w:r>
-        <w:t>,</w:t>
-      </w:r>
-      <w:r>
-        <w:t xml:space="preserve"> </w:t>
-      </w:r>
-      <w:r>
-        <w:rPr>
-          <w:rFonts w:hint="eastAsia"/>
-        </w:rPr>
-        <w:t>Au</w:t>
-      </w:r>
-      <w:r>
-        <w:t>dience involvement</w:t>
-      </w:r>
-      <w:r>
-        <w:t>,</w:t>
-      </w:r>
-      <w:r>
         <w:t xml:space="preserve"> </w:t>
       </w:r>
       <w:r>
@@ -457,13 +440,7 @@
     <w:p/>
     <w:p/>
     <w:p/>
-    <w:p>
-      <w:pPr>
-        <w:rPr>
-          <w:rFonts w:hint="eastAsia"/>
-        </w:rPr>
-      </w:pPr>
-    </w:p>
+    <w:p/>
     <w:p>
       <w:pPr>
         <w:pStyle w:val="a4"/>
@@ -587,10 +564,7 @@
               <w:t xml:space="preserve"> o</w:t>
             </w:r>
             <w:r>
-              <w:t xml:space="preserve">n </w:t>
-            </w:r>
-            <w:r>
-              <w:t>c</w:t>
+              <w:t>n c</w:t>
             </w:r>
             <w:r>
               <w:t>ommon knowledge of different cultures</w:t>
@@ -708,13 +682,7 @@
               <w:t>Great and well-organized</w:t>
             </w:r>
           </w:p>
-          <w:p>
-            <w:pPr>
-              <w:rPr>
-                <w:rFonts w:hint="eastAsia"/>
-              </w:rPr>
-            </w:pPr>
-          </w:p>
+          <w:p/>
         </w:tc>
         <w:tc>
           <w:tcPr>
@@ -805,20 +773,11 @@
     <w:p/>
     <w:p/>
     <w:p/>
-    <w:p>
-      <w:pPr>
-        <w:rPr>
-          <w:rFonts w:hint="eastAsia"/>
-        </w:rPr>
-      </w:pPr>
-    </w:p>
+    <w:p/>
     <w:p>
       <w:pPr>
         <w:pStyle w:val="2"/>
         <w:jc w:val="center"/>
-        <w:rPr>
-          <w:rFonts w:hint="eastAsia"/>
-        </w:rPr>
       </w:pPr>
       <w:proofErr w:type="spellStart"/>
       <w:r>
@@ -885,13 +844,7 @@
           <w:tcPr>
             <w:tcW w:w="1521" w:type="dxa"/>
           </w:tcPr>
-          <w:p>
-            <w:pPr>
-              <w:rPr>
-                <w:rFonts w:hint="eastAsia"/>
-              </w:rPr>
-            </w:pPr>
-          </w:p>
+          <w:p/>
         </w:tc>
         <w:tc>
           <w:tcPr>
@@ -900,9 +853,6 @@
           <w:p>
             <w:pPr>
               <w:jc w:val="center"/>
-              <w:rPr>
-                <w:rFonts w:hint="eastAsia"/>
-              </w:rPr>
             </w:pPr>
             <w:r>
               <w:rPr>
@@ -922,9 +872,6 @@
           <w:p>
             <w:pPr>
               <w:jc w:val="center"/>
-              <w:rPr>
-                <w:rFonts w:hint="eastAsia"/>
-              </w:rPr>
             </w:pPr>
             <w:r>
               <w:rPr>
@@ -933,10 +880,7 @@
               <w:t>A</w:t>
             </w:r>
             <w:r>
-              <w:t>udience’s</w:t>
-            </w:r>
-            <w:r>
-              <w:t xml:space="preserve"> complaints</w:t>
+              <w:t>udience’s complaints</w:t>
             </w:r>
           </w:p>
         </w:tc>
@@ -947,9 +891,6 @@
           <w:p>
             <w:pPr>
               <w:jc w:val="center"/>
-              <w:rPr>
-                <w:rFonts w:hint="eastAsia"/>
-              </w:rPr>
             </w:pPr>
             <w:r>
               <w:rPr>
@@ -958,10 +899,7 @@
               <w:t>A</w:t>
             </w:r>
             <w:r>
-              <w:t>udience’s</w:t>
-            </w:r>
-            <w:r>
-              <w:t xml:space="preserve"> suggestions</w:t>
+              <w:t>udience’s suggestions</w:t>
             </w:r>
           </w:p>
         </w:tc>
@@ -975,11 +913,6 @@
             <w:tcW w:w="1521" w:type="dxa"/>
           </w:tcPr>
           <w:p>
-            <w:pPr>
-              <w:rPr>
-                <w:rFonts w:hint="eastAsia"/>
-              </w:rPr>
-            </w:pPr>
             <w:r>
               <w:rPr>
                 <w:rFonts w:hint="eastAsia"/>
@@ -999,11 +932,6 @@
             </w:tcBorders>
           </w:tcPr>
           <w:p>
-            <w:pPr>
-              <w:rPr>
-                <w:rFonts w:hint="eastAsia"/>
-              </w:rPr>
-            </w:pPr>
             <w:r>
               <w:t>Nearly</w:t>
             </w:r>
@@ -1026,11 +954,6 @@
             <w:tcW w:w="2583" w:type="dxa"/>
           </w:tcPr>
           <w:p>
-            <w:pPr>
-              <w:rPr>
-                <w:rFonts w:hint="eastAsia"/>
-              </w:rPr>
-            </w:pPr>
             <w:r>
               <w:t>Some</w:t>
             </w:r>
@@ -1050,11 +973,6 @@
             </w:tcBorders>
           </w:tcPr>
           <w:p>
-            <w:pPr>
-              <w:rPr>
-                <w:rFonts w:hint="eastAsia"/>
-              </w:rPr>
-            </w:pPr>
             <w:r>
               <w:t>Only</w:t>
             </w:r>
@@ -1082,11 +1000,6 @@
             <w:tcW w:w="1521" w:type="dxa"/>
           </w:tcPr>
           <w:p>
-            <w:pPr>
-              <w:rPr>
-                <w:rFonts w:hint="eastAsia"/>
-              </w:rPr>
-            </w:pPr>
             <w:r>
               <w:t>Broadcast time</w:t>
             </w:r>
@@ -1127,11 +1040,6 @@
             <w:tcW w:w="1521" w:type="dxa"/>
           </w:tcPr>
           <w:p>
-            <w:pPr>
-              <w:rPr>
-                <w:rFonts w:hint="eastAsia"/>
-              </w:rPr>
-            </w:pPr>
             <w:r>
               <w:rPr>
                 <w:rFonts w:hint="eastAsia"/>
@@ -1148,51 +1056,29 @@
             <w:tcW w:w="2414" w:type="dxa"/>
           </w:tcPr>
           <w:p>
-            <w:pPr>
-              <w:rPr>
-                <w:rFonts w:hint="eastAsia"/>
-              </w:rPr>
-            </w:pPr>
-            <w:r>
-              <w:t>About</w:t>
+            <w:r>
+              <w:t>About 31% of the audience were fond of the host.</w:t>
+            </w:r>
+          </w:p>
+        </w:tc>
+        <w:tc>
+          <w:tcPr>
+            <w:tcW w:w="2583" w:type="dxa"/>
+          </w:tcPr>
+          <w:p>
+            <w:r>
+              <w:t>Almost</w:t>
             </w:r>
             <w:r>
               <w:t xml:space="preserve"> </w:t>
             </w:r>
             <w:r>
-              <w:t>31%</w:t>
+              <w:t>12%</w:t>
             </w:r>
             <w:r>
               <w:t xml:space="preserve"> </w:t>
             </w:r>
             <w:r>
-              <w:t>of the audience were fond of the host.</w:t>
-            </w:r>
-          </w:p>
-        </w:tc>
-        <w:tc>
-          <w:tcPr>
-            <w:tcW w:w="2583" w:type="dxa"/>
-          </w:tcPr>
-          <w:p>
-            <w:pPr>
-              <w:rPr>
-                <w:rFonts w:hint="eastAsia"/>
-              </w:rPr>
-            </w:pPr>
-            <w:r>
-              <w:t>Almost</w:t>
-            </w:r>
-            <w:r>
-              <w:t xml:space="preserve"> </w:t>
-            </w:r>
-            <w:r>
-              <w:t>12%</w:t>
-            </w:r>
-            <w:r>
-              <w:t xml:space="preserve"> </w:t>
-            </w:r>
-            <w:r>
               <w:t xml:space="preserve">of the audience mentioned that they disliked the host </w:t>
             </w:r>
           </w:p>
@@ -1202,11 +1088,6 @@
             <w:tcW w:w="2124" w:type="dxa"/>
           </w:tcPr>
           <w:p>
-            <w:pPr>
-              <w:rPr>
-                <w:rFonts w:hint="eastAsia"/>
-              </w:rPr>
-            </w:pPr>
             <w:r>
               <w:t>About</w:t>
             </w:r>
@@ -1237,11 +1118,6 @@
             <w:tcW w:w="1521" w:type="dxa"/>
           </w:tcPr>
           <w:p>
-            <w:pPr>
-              <w:rPr>
-                <w:rFonts w:hint="eastAsia"/>
-              </w:rPr>
-            </w:pPr>
             <w:r>
               <w:rPr>
                 <w:rFonts w:hint="eastAsia"/>
@@ -1258,11 +1134,6 @@
             <w:tcW w:w="2414" w:type="dxa"/>
           </w:tcPr>
           <w:p>
-            <w:pPr>
-              <w:rPr>
-                <w:rFonts w:hint="eastAsia"/>
-              </w:rPr>
-            </w:pPr>
             <w:r>
               <w:t>Around</w:t>
             </w:r>
@@ -1297,11 +1168,6 @@
             <w:tcW w:w="2583" w:type="dxa"/>
           </w:tcPr>
           <w:p>
-            <w:pPr>
-              <w:rPr>
-                <w:rFonts w:hint="eastAsia"/>
-              </w:rPr>
-            </w:pPr>
             <w:r>
               <w:t>About</w:t>
             </w:r>
@@ -1351,11 +1217,6 @@
             <w:tcW w:w="2124" w:type="dxa"/>
           </w:tcPr>
           <w:p>
-            <w:pPr>
-              <w:rPr>
-                <w:rFonts w:hint="eastAsia"/>
-              </w:rPr>
-            </w:pPr>
             <w:r>
               <w:t>Nearly</w:t>
             </w:r>
@@ -1386,11 +1247,6 @@
             <w:tcW w:w="1521" w:type="dxa"/>
           </w:tcPr>
           <w:p>
-            <w:pPr>
-              <w:rPr>
-                <w:rFonts w:hint="eastAsia"/>
-              </w:rPr>
-            </w:pPr>
             <w:r>
               <w:t>Audience involvement</w:t>
             </w:r>
@@ -1401,19 +1257,12 @@
             <w:tcW w:w="2414" w:type="dxa"/>
           </w:tcPr>
           <w:p>
-            <w:pPr>
-              <w:rPr>
-                <w:rFonts w:hint="eastAsia"/>
-              </w:rPr>
-            </w:pPr>
             <w:r>
               <w:t>Most people t</w:t>
             </w:r>
             <w:r>
               <w:t>hought</w:t>
             </w:r>
-            <w:bookmarkStart w:id="1" w:name="_GoBack"/>
-            <w:bookmarkEnd w:id="1"/>
             <w:r>
               <w:t xml:space="preserve"> t</w:t>
             </w:r>
@@ -1466,11 +1315,6 @@
             <w:tcW w:w="2583" w:type="dxa"/>
           </w:tcPr>
           <w:p>
-            <w:pPr>
-              <w:rPr>
-                <w:rFonts w:hint="eastAsia"/>
-              </w:rPr>
-            </w:pPr>
             <w:r>
               <w:t>Almost</w:t>
             </w:r>
@@ -1493,11 +1337,6 @@
             <w:tcW w:w="2124" w:type="dxa"/>
           </w:tcPr>
           <w:p>
-            <w:pPr>
-              <w:rPr>
-                <w:rFonts w:hint="eastAsia"/>
-              </w:rPr>
-            </w:pPr>
             <w:r>
               <w:t>Around</w:t>
             </w:r>
@@ -1530,13 +1369,7 @@
     </w:p>
     <w:p/>
     <w:p/>
-    <w:p>
-      <w:pPr>
-        <w:rPr>
-          <w:rFonts w:hint="eastAsia"/>
-        </w:rPr>
-      </w:pPr>
-    </w:p>
+    <w:p/>
     <w:p>
       <w:r>
         <w:lastRenderedPageBreak/>
@@ -1597,16 +1430,7 @@
         <w:t>A</w:t>
       </w:r>
       <w:r>
-        <w:t>udience’s preferences</w:t>
-      </w:r>
-      <w:r>
-        <w:t xml:space="preserve"> </w:t>
-      </w:r>
-      <w:r>
-        <w:t>complaints</w:t>
-      </w:r>
-      <w:r>
-        <w:t xml:space="preserve"> </w:t>
+        <w:t xml:space="preserve">udience’s preferences complaints </w:t>
       </w:r>
       <w:r>
         <w:rPr>
@@ -1619,10 +1443,7 @@
       </w:r>
       <w:proofErr w:type="gramStart"/>
       <w:r>
-        <w:t>suggestions</w:t>
-      </w:r>
-      <w:r>
-        <w:t xml:space="preserve"> </w:t>
+        <w:t xml:space="preserve">suggestions </w:t>
       </w:r>
       <w:r>
         <w:t xml:space="preserve"> →</w:t>
@@ -1641,10 +1462,7 @@
         <w:pStyle w:val="a4"/>
       </w:pPr>
       <w:r>
-        <w:t xml:space="preserve">Step 3: </w:t>
-      </w:r>
-      <w:r>
-        <w:t>Write it up</w:t>
+        <w:t>Step 3: Write it up</w:t>
       </w:r>
     </w:p>
     <w:p>
@@ -1760,10 +1578,7 @@
         <w:t>including the content</w:t>
       </w:r>
       <w:r>
-        <w:t>, b</w:t>
-      </w:r>
-      <w:r>
-        <w:t>roadcast time</w:t>
+        <w:t>, broadcast time</w:t>
       </w:r>
       <w:r>
         <w:t>,</w:t>
@@ -1790,10 +1605,7 @@
         <w:t>.</w:t>
       </w:r>
       <w:r>
-        <w:t xml:space="preserve"> </w:t>
-      </w:r>
-      <w:r>
-        <w:t xml:space="preserve">Opinions of </w:t>
+        <w:t xml:space="preserve"> Opinions of </w:t>
       </w:r>
       <w:r>
         <w:t xml:space="preserve">preferences complaints </w:t>
@@ -1940,10 +1752,7 @@
         <w:t>b</w:t>
       </w:r>
       <w:r>
-        <w:t>roadcast time</w:t>
-      </w:r>
-      <w:r>
-        <w:t xml:space="preserve">, </w:t>
+        <w:t xml:space="preserve">roadcast time, </w:t>
       </w:r>
       <w:proofErr w:type="gramStart"/>
       <w:r>
@@ -1968,13 +1777,7 @@
       </w:r>
       <w:proofErr w:type="gramEnd"/>
       <w:r>
-        <w:t xml:space="preserve"> 31% of the audience were fond of the host</w:t>
-      </w:r>
-      <w:r>
-        <w:t>, whereas about</w:t>
-      </w:r>
-      <w:r>
-        <w:t xml:space="preserve"> </w:t>
+        <w:t xml:space="preserve"> 31% of the audience were fond of the host, whereas about </w:t>
       </w:r>
       <w:r>
         <w:t>12%</w:t>
@@ -1989,10 +1792,7 @@
         <w:t xml:space="preserve">, because </w:t>
       </w:r>
       <w:r>
-        <w:t>he was too talkative and too emotional.</w:t>
-      </w:r>
-      <w:r>
-        <w:t xml:space="preserve"> </w:t>
+        <w:t xml:space="preserve">he was too talkative and too emotional. </w:t>
       </w:r>
       <w:r>
         <w:t>As a result, a</w:t>
@@ -2017,6 +1817,115 @@
       </w:r>
       <w:r>
         <w:t>different episodes.</w:t>
+      </w:r>
+    </w:p>
+    <w:p>
+      <w:r>
+        <w:tab/>
+        <w:t>For the advertisement,</w:t>
+      </w:r>
+      <w:r>
+        <w:t xml:space="preserve"> </w:t>
+      </w:r>
+      <w:proofErr w:type="gramStart"/>
+      <w:r>
+        <w:t>Around</w:t>
+      </w:r>
+      <w:proofErr w:type="gramEnd"/>
+      <w:r>
+        <w:t xml:space="preserve"> </w:t>
+      </w:r>
+      <w:r>
+        <w:t>28%</w:t>
+      </w:r>
+      <w:r>
+        <w:t xml:space="preserve"> </w:t>
+      </w:r>
+      <w:r>
+        <w:t>of the audience thought the advertisements in the program provid</w:t>
+      </w:r>
+      <w:r>
+        <w:t>ed</w:t>
+      </w:r>
+      <w:r>
+        <w:t xml:space="preserve"> </w:t>
+      </w:r>
+      <w:r>
+        <w:t>t</w:t>
+      </w:r>
+      <w:r>
+        <w:t>hem with useful information.</w:t>
+      </w:r>
+      <w:r>
+        <w:t xml:space="preserve"> However, </w:t>
+      </w:r>
+      <w:proofErr w:type="gramStart"/>
+      <w:r>
+        <w:t>About</w:t>
+      </w:r>
+      <w:proofErr w:type="gramEnd"/>
+      <w:r>
+        <w:t xml:space="preserve"> </w:t>
+      </w:r>
+      <w:r>
+        <w:t>29%</w:t>
+      </w:r>
+      <w:r>
+        <w:t xml:space="preserve"> </w:t>
+      </w:r>
+      <w:r>
+        <w:t xml:space="preserve">of the audience hated to be </w:t>
+      </w:r>
+      <w:r>
+        <w:t>i</w:t>
+      </w:r>
+      <w:r>
+        <w:t>nte</w:t>
+      </w:r>
+      <w:r>
+        <w:t>r</w:t>
+      </w:r>
+      <w:r>
+        <w:t>rupted by so many</w:t>
+      </w:r>
+      <w:r>
+        <w:t xml:space="preserve"> </w:t>
+      </w:r>
+      <w:r>
+        <w:t>adver</w:t>
+      </w:r>
+      <w:r>
+        <w:t>t</w:t>
+      </w:r>
+      <w:r>
+        <w:t>isements</w:t>
+      </w:r>
+      <w:r>
+        <w:t>.</w:t>
+      </w:r>
+      <w:r>
+        <w:t xml:space="preserve"> </w:t>
+      </w:r>
+      <w:r>
+        <w:t>Nearly</w:t>
+      </w:r>
+      <w:r>
+        <w:t xml:space="preserve"> </w:t>
+      </w:r>
+      <w:r>
+        <w:t>84%</w:t>
+      </w:r>
+      <w:r>
+        <w:t xml:space="preserve"> </w:t>
+      </w:r>
+      <w:r>
+        <w:t>of the audience wanted the program to</w:t>
+      </w:r>
+      <w:r>
+        <w:t xml:space="preserve"> change </w:t>
+      </w:r>
+      <w:r>
+        <w:t>the advertisements the program broadcast.</w:t>
       </w:r>
     </w:p>
     <w:p>
@@ -2025,259 +1934,130 @@
         <w:t>For the a</w:t>
       </w:r>
       <w:r>
-        <w:t>dvertisement</w:t>
-      </w:r>
-      <w:r>
-        <w:t>,</w:t>
-      </w:r>
-      <w:r>
-        <w:t xml:space="preserve"> </w:t>
+        <w:t>udience involvement</w:t>
+      </w:r>
+      <w:r>
+        <w:t xml:space="preserve">, </w:t>
       </w:r>
       <w:proofErr w:type="gramStart"/>
       <w:r>
+        <w:t>Most</w:t>
+      </w:r>
+      <w:proofErr w:type="gramEnd"/>
+      <w:r>
+        <w:t xml:space="preserve"> people thought t</w:t>
+      </w:r>
+      <w:r>
+        <w:t>hose ac</w:t>
+      </w:r>
+      <w:r>
+        <w:t>t</w:t>
+      </w:r>
+      <w:r>
+        <w:t>iviti</w:t>
+      </w:r>
+      <w:r>
+        <w:t>e</w:t>
+      </w:r>
+      <w:r>
+        <w:t>s were w</w:t>
+      </w:r>
+      <w:r>
+        <w:t>e</w:t>
+      </w:r>
+      <w:r>
+        <w:t xml:space="preserve">ll-organized and </w:t>
+      </w:r>
+      <w:r>
+        <w:t>i</w:t>
+      </w:r>
+      <w:r>
+        <w:t>n</w:t>
+      </w:r>
+      <w:r>
+        <w:t>t</w:t>
+      </w:r>
+      <w:r>
+        <w:t>er</w:t>
+      </w:r>
+      <w:r>
+        <w:t>e</w:t>
+      </w:r>
+      <w:r>
+        <w:t>sting</w:t>
+      </w:r>
+      <w:r>
+        <w:t xml:space="preserve">. </w:t>
+      </w:r>
+      <w:r>
         <w:t>Around</w:t>
       </w:r>
+      <w:r>
+        <w:t xml:space="preserve"> </w:t>
+      </w:r>
+      <w:r>
+        <w:t>34%</w:t>
+      </w:r>
+      <w:r>
+        <w:t xml:space="preserve"> </w:t>
+      </w:r>
+      <w:r>
+        <w:t>of the audience would like to have chances to participate in the program</w:t>
+      </w:r>
+      <w:r>
+        <w:t xml:space="preserve">. </w:t>
+      </w:r>
+      <w:r>
+        <w:t>but,</w:t>
+      </w:r>
+      <w:r>
+        <w:t xml:space="preserve"> </w:t>
+      </w:r>
+      <w:proofErr w:type="gramStart"/>
+      <w:r>
+        <w:t>A</w:t>
+      </w:r>
+      <w:r>
+        <w:t>bout</w:t>
+      </w:r>
       <w:proofErr w:type="gramEnd"/>
       <w:r>
         <w:t xml:space="preserve"> </w:t>
       </w:r>
       <w:r>
-        <w:t>28%</w:t>
-      </w:r>
-      <w:r>
-        <w:t xml:space="preserve"> </w:t>
-      </w:r>
-      <w:r>
-        <w:t>of the audience thought the advertisements in the program provid</w:t>
-      </w:r>
-      <w:r>
-        <w:t>ed</w:t>
-      </w:r>
-      <w:r>
-        <w:t xml:space="preserve"> </w:t>
-      </w:r>
-      <w:r>
-        <w:t>t</w:t>
-      </w:r>
-      <w:r>
-        <w:t>hem with useful information.</w:t>
-      </w:r>
-      <w:r>
-        <w:t xml:space="preserve"> However, </w:t>
+        <w:t>33%</w:t>
+      </w:r>
+      <w:r>
+        <w:t xml:space="preserve"> </w:t>
+      </w:r>
+      <w:r>
+        <w:t xml:space="preserve">of the audience </w:t>
+      </w:r>
+      <w:r>
+        <w:t>challenge</w:t>
+      </w:r>
+      <w:r>
+        <w:t>d</w:t>
+      </w:r>
+      <w:r>
+        <w:t xml:space="preserve"> the audience involvement was unreal.</w:t>
+      </w:r>
+      <w:r>
+        <w:t xml:space="preserve"> </w:t>
       </w:r>
       <w:proofErr w:type="gramStart"/>
       <w:r>
-        <w:t>About</w:t>
+        <w:t xml:space="preserve">They  </w:t>
+      </w:r>
+      <w:r>
+        <w:t>doubt</w:t>
       </w:r>
       <w:proofErr w:type="gramEnd"/>
       <w:r>
-        <w:t xml:space="preserve"> </w:t>
-      </w:r>
-      <w:r>
-        <w:t>29%</w:t>
-      </w:r>
-      <w:r>
-        <w:t xml:space="preserve"> </w:t>
-      </w:r>
-      <w:r>
-        <w:t xml:space="preserve">of the audience hated to be </w:t>
-      </w:r>
-      <w:r>
-        <w:t>i</w:t>
-      </w:r>
-      <w:r>
-        <w:t>nte</w:t>
-      </w:r>
-      <w:r>
-        <w:t>r</w:t>
-      </w:r>
-      <w:r>
-        <w:t>rupted by so many</w:t>
-      </w:r>
-      <w:r>
-        <w:t xml:space="preserve"> </w:t>
-      </w:r>
-      <w:r>
-        <w:t>adver</w:t>
-      </w:r>
-      <w:r>
-        <w:t>t</w:t>
-      </w:r>
-      <w:r>
-        <w:t>isements</w:t>
-      </w:r>
-      <w:r>
-        <w:t>.</w:t>
-      </w:r>
-      <w:r>
-        <w:t xml:space="preserve"> </w:t>
-      </w:r>
-      <w:r>
-        <w:t>Nearly</w:t>
-      </w:r>
-      <w:r>
-        <w:t xml:space="preserve"> </w:t>
-      </w:r>
-      <w:r>
-        <w:t>84%</w:t>
-      </w:r>
-      <w:r>
-        <w:t xml:space="preserve"> </w:t>
-      </w:r>
-      <w:r>
-        <w:t>of the audience wanted the program to</w:t>
-      </w:r>
-      <w:r>
-        <w:t xml:space="preserve"> change </w:t>
-      </w:r>
-      <w:r>
-        <w:t>the advertisements the program broadcast.</w:t>
-      </w:r>
-    </w:p>
-    <w:p>
-      <w:r>
-        <w:tab/>
-        <w:t>For the a</w:t>
-      </w:r>
-      <w:r>
-        <w:t>udience involvement</w:t>
-      </w:r>
-      <w:r>
-        <w:t xml:space="preserve">, </w:t>
-      </w:r>
-      <w:proofErr w:type="gramStart"/>
-      <w:r>
-        <w:t>Most</w:t>
-      </w:r>
-      <w:proofErr w:type="gramEnd"/>
-      <w:r>
-        <w:t xml:space="preserve"> people </w:t>
-      </w:r>
-      <w:r>
-        <w:t>thought</w:t>
-      </w:r>
-      <w:r>
-        <w:t xml:space="preserve"> t</w:t>
-      </w:r>
-      <w:r>
-        <w:t>hose ac</w:t>
-      </w:r>
-      <w:r>
-        <w:t>t</w:t>
-      </w:r>
-      <w:r>
-        <w:t>iviti</w:t>
-      </w:r>
-      <w:r>
-        <w:t>e</w:t>
-      </w:r>
-      <w:r>
-        <w:t>s were w</w:t>
-      </w:r>
-      <w:r>
-        <w:t>e</w:t>
-      </w:r>
-      <w:r>
-        <w:t xml:space="preserve">ll-organized and </w:t>
-      </w:r>
-      <w:r>
-        <w:t>i</w:t>
-      </w:r>
-      <w:r>
-        <w:t>n</w:t>
-      </w:r>
-      <w:r>
-        <w:t>t</w:t>
-      </w:r>
-      <w:r>
-        <w:t>er</w:t>
-      </w:r>
-      <w:r>
-        <w:t>e</w:t>
-      </w:r>
-      <w:r>
-        <w:t>sting</w:t>
-      </w:r>
-      <w:r>
-        <w:t>.</w:t>
-      </w:r>
-      <w:r>
-        <w:t xml:space="preserve"> </w:t>
-      </w:r>
-      <w:r>
-        <w:t>Around</w:t>
-      </w:r>
-      <w:r>
-        <w:t xml:space="preserve"> </w:t>
-      </w:r>
-      <w:r>
-        <w:t>34%</w:t>
-      </w:r>
-      <w:r>
-        <w:t xml:space="preserve"> </w:t>
-      </w:r>
-      <w:r>
-        <w:t>of the audience would like to have chances to participate in the program</w:t>
-      </w:r>
-      <w:r>
-        <w:t xml:space="preserve">. </w:t>
-      </w:r>
-      <w:r>
-        <w:t>but,</w:t>
-      </w:r>
-      <w:r>
-        <w:t xml:space="preserve"> </w:t>
-      </w:r>
-      <w:proofErr w:type="gramStart"/>
-      <w:r>
-        <w:t>A</w:t>
-      </w:r>
-      <w:r>
-        <w:t>bout</w:t>
-      </w:r>
-      <w:proofErr w:type="gramEnd"/>
-      <w:r>
-        <w:t xml:space="preserve"> </w:t>
-      </w:r>
-      <w:r>
-        <w:t>33%</w:t>
-      </w:r>
-      <w:r>
-        <w:t xml:space="preserve"> </w:t>
-      </w:r>
-      <w:r>
-        <w:t xml:space="preserve">of the audience </w:t>
-      </w:r>
-      <w:r>
-        <w:t>challenge</w:t>
-      </w:r>
-      <w:r>
-        <w:t>d</w:t>
-      </w:r>
-      <w:r>
-        <w:t xml:space="preserve"> the audience involvement was unreal.</w:t>
-      </w:r>
-      <w:r>
-        <w:t xml:space="preserve"> </w:t>
-      </w:r>
-      <w:proofErr w:type="gramStart"/>
-      <w:r>
-        <w:t xml:space="preserve">They  </w:t>
-      </w:r>
-      <w:r>
-        <w:t>doubt</w:t>
-      </w:r>
-      <w:proofErr w:type="gramEnd"/>
-      <w:r>
         <w:t xml:space="preserve"> that it was too good to be true.</w:t>
       </w:r>
     </w:p>
     <w:p>
-      <w:pPr>
-        <w:rPr>
-          <w:rFonts w:hint="eastAsia"/>
-        </w:rPr>
-      </w:pPr>
       <w:r>
         <w:tab/>
         <w:t>Based on what they express above, the program is generally likely.</w:t>
@@ -2312,7 +2092,7 @@
     </w:rPrDefault>
     <w:pPrDefault/>
   </w:docDefaults>
-  <w:latentStyles w:defLockedState="0" w:defUIPriority="99" w:defSemiHidden="0" w:defUnhideWhenUsed="0" w:defQFormat="0" w:count="376">
+  <w:latentStyles w:defLockedState="0" w:defUIPriority="99" w:defSemiHidden="0" w:defUnhideWhenUsed="0" w:defQFormat="0" w:count="377">
     <w:lsdException w:name="Normal" w:uiPriority="0" w:qFormat="1"/>
     <w:lsdException w:name="heading 1" w:uiPriority="9" w:qFormat="1"/>
     <w:lsdException w:name="heading 2" w:semiHidden="1" w:uiPriority="9" w:unhideWhenUsed="1" w:qFormat="1"/>
@@ -2418,7 +2198,6 @@
     <w:lsdException w:name="HTML Sample" w:semiHidden="1" w:unhideWhenUsed="1"/>
     <w:lsdException w:name="HTML Typewriter" w:semiHidden="1" w:unhideWhenUsed="1"/>
     <w:lsdException w:name="HTML Variable" w:semiHidden="1" w:unhideWhenUsed="1"/>
-    <w:lsdException w:name="Normal Table" w:semiHidden="1" w:unhideWhenUsed="1"/>
     <w:lsdException w:name="annotation subject" w:semiHidden="1" w:unhideWhenUsed="1"/>
     <w:lsdException w:name="No List" w:semiHidden="1" w:unhideWhenUsed="1"/>
     <w:lsdException w:name="Outline List 1" w:semiHidden="1" w:unhideWhenUsed="1"/>
@@ -2465,10 +2244,8 @@
     <w:lsdException w:name="Table Subtle 2" w:semiHidden="1" w:unhideWhenUsed="1"/>
     <w:lsdException w:name="Table Web 1" w:semiHidden="1" w:unhideWhenUsed="1"/>
     <w:lsdException w:name="Table Web 2" w:semiHidden="1" w:unhideWhenUsed="1"/>
-    <w:lsdException w:name="Table Web 3" w:semiHidden="1" w:unhideWhenUsed="1"/>
     <w:lsdException w:name="Balloon Text" w:semiHidden="1" w:unhideWhenUsed="1"/>
     <w:lsdException w:name="Table Grid" w:uiPriority="39"/>
-    <w:lsdException w:name="Table Theme" w:semiHidden="1" w:unhideWhenUsed="1"/>
     <w:lsdException w:name="Placeholder Text" w:semiHidden="1"/>
     <w:lsdException w:name="No Spacing" w:uiPriority="1" w:qFormat="1"/>
     <w:lsdException w:name="Light Shading" w:uiPriority="60"/>
@@ -2689,6 +2466,7 @@
     <w:lsdException w:name="Hashtag" w:semiHidden="1" w:unhideWhenUsed="1"/>
     <w:lsdException w:name="Unresolved Mention" w:semiHidden="1" w:unhideWhenUsed="1"/>
     <w:lsdException w:name="Smart Link" w:semiHidden="1" w:unhideWhenUsed="1"/>
+    <w:lsdException w:name="Smart Link Error" w:semiHidden="1" w:unhideWhenUsed="1"/>
   </w:latentStyles>
   <w:style w:type="paragraph" w:default="1" w:styleId="a">
     <w:name w:val="Normal"/>

</xml_diff>